<commit_message>
Install Guide & Menu Manual
</commit_message>
<xml_diff>
--- a/Documents/Documentation/Insallation Guide.docx
+++ b/Documents/Documentation/Insallation Guide.docx
@@ -43,8 +43,32 @@
       </w:r>
     </w:p>
     <w:p>
-      <w:r>
-        <w:t>The next selections of drivers are the device drivers for the device that you are using with the project. If your project is the Kinect then the Kinect driver package needs to be installed. In the Kinect drivers folder the installer exe’s are supplied. If you are using the Razer Hydra or the Le</w:t>
+      <w:pPr>
+        <w:pStyle w:val="Heading3"/>
+      </w:pPr>
+      <w:r>
+        <w:t>Step 2</w:t>
+      </w:r>
+    </w:p>
+    <w:p>
+      <w:r>
+        <w:t xml:space="preserve">The next selections of drivers are the device drivers for the device that you are using with the project. If your project is the Kinect then the Kinect driver package needs to be installed. In the Kinect drivers folder the installer </w:t>
+      </w:r>
+      <w:proofErr w:type="spellStart"/>
+      <w:r>
+        <w:t>exe’s</w:t>
+      </w:r>
+      <w:proofErr w:type="spellEnd"/>
+      <w:r>
+        <w:t xml:space="preserve"> are supplied. If you are using the </w:t>
+      </w:r>
+      <w:proofErr w:type="spellStart"/>
+      <w:r>
+        <w:t>Razer</w:t>
+      </w:r>
+      <w:proofErr w:type="spellEnd"/>
+      <w:r>
+        <w:t xml:space="preserve"> Hydra or the Le</w:t>
       </w:r>
       <w:r>
         <w:t>ap Motion their driver installers are in their respective folders.</w:t>
@@ -55,12 +79,31 @@
         <w:pStyle w:val="Heading3"/>
       </w:pPr>
       <w:r>
-        <w:t>Step 2</w:t>
+        <w:t>Step 3</w:t>
       </w:r>
     </w:p>
     <w:p>
       <w:r>
-        <w:t xml:space="preserve">After the drivers have been installed the </w:t>
+        <w:t>After the</w:t>
+      </w:r>
+      <w:r>
+        <w:t xml:space="preserve"> drivers have been installed your computer should be ready to operate the simulation. You now should have all of the required packages installed for your version of the program and you are now ready to begin.</w:t>
+      </w:r>
+    </w:p>
+    <w:p>
+      <w:pPr>
+        <w:pStyle w:val="Heading3"/>
+      </w:pPr>
+      <w:r>
+        <w:t>Step 4</w:t>
+      </w:r>
+    </w:p>
+    <w:p>
+      <w:r>
+        <w:t>Running the program is the next step. Double click on the</w:t>
+      </w:r>
+      <w:r>
+        <w:t xml:space="preserve"> executable file for the version of the program you are running and you should be taken to our main menu. From the main menu you can perform a small number of options which include profile, help, about and exit. To figure out how to use these menu options look at the user guide for the main menu.</w:t>
       </w:r>
       <w:bookmarkStart w:id="0" w:name="_GoBack"/>
       <w:bookmarkEnd w:id="0"/>

</xml_diff>

<commit_message>
Revert "Install Guide & Menu Manual"
This reverts commit 2e8ba643af9ccb893fdfb6fe73f4e61991c46d41.
</commit_message>
<xml_diff>
--- a/Documents/Documentation/Insallation Guide.docx
+++ b/Documents/Documentation/Insallation Guide.docx
@@ -43,32 +43,8 @@
       </w:r>
     </w:p>
     <w:p>
-      <w:pPr>
-        <w:pStyle w:val="Heading3"/>
-      </w:pPr>
       <w:r>
-        <w:t>Step 2</w:t>
-      </w:r>
-    </w:p>
-    <w:p>
-      <w:r>
-        <w:t xml:space="preserve">The next selections of drivers are the device drivers for the device that you are using with the project. If your project is the Kinect then the Kinect driver package needs to be installed. In the Kinect drivers folder the installer </w:t>
-      </w:r>
-      <w:proofErr w:type="spellStart"/>
-      <w:r>
-        <w:t>exe’s</w:t>
-      </w:r>
-      <w:proofErr w:type="spellEnd"/>
-      <w:r>
-        <w:t xml:space="preserve"> are supplied. If you are using the </w:t>
-      </w:r>
-      <w:proofErr w:type="spellStart"/>
-      <w:r>
-        <w:t>Razer</w:t>
-      </w:r>
-      <w:proofErr w:type="spellEnd"/>
-      <w:r>
-        <w:t xml:space="preserve"> Hydra or the Le</w:t>
+        <w:t>The next selections of drivers are the device drivers for the device that you are using with the project. If your project is the Kinect then the Kinect driver package needs to be installed. In the Kinect drivers folder the installer exe’s are supplied. If you are using the Razer Hydra or the Le</w:t>
       </w:r>
       <w:r>
         <w:t>ap Motion their driver installers are in their respective folders.</w:t>
@@ -79,31 +55,12 @@
         <w:pStyle w:val="Heading3"/>
       </w:pPr>
       <w:r>
-        <w:t>Step 3</w:t>
+        <w:t>Step 2</w:t>
       </w:r>
     </w:p>
     <w:p>
       <w:r>
-        <w:t>After the</w:t>
-      </w:r>
-      <w:r>
-        <w:t xml:space="preserve"> drivers have been installed your computer should be ready to operate the simulation. You now should have all of the required packages installed for your version of the program and you are now ready to begin.</w:t>
-      </w:r>
-    </w:p>
-    <w:p>
-      <w:pPr>
-        <w:pStyle w:val="Heading3"/>
-      </w:pPr>
-      <w:r>
-        <w:t>Step 4</w:t>
-      </w:r>
-    </w:p>
-    <w:p>
-      <w:r>
-        <w:t>Running the program is the next step. Double click on the</w:t>
-      </w:r>
-      <w:r>
-        <w:t xml:space="preserve"> executable file for the version of the program you are running and you should be taken to our main menu. From the main menu you can perform a small number of options which include profile, help, about and exit. To figure out how to use these menu options look at the user guide for the main menu.</w:t>
+        <w:t xml:space="preserve">After the drivers have been installed the </w:t>
       </w:r>
       <w:bookmarkStart w:id="0" w:name="_GoBack"/>
       <w:bookmarkEnd w:id="0"/>

</xml_diff>

<commit_message>
Revert "Revert "Install Guide & Menu Manual""
This reverts commit 335adbddbef7fe0625e076113908e2dec1015952.
</commit_message>
<xml_diff>
--- a/Documents/Documentation/Insallation Guide.docx
+++ b/Documents/Documentation/Insallation Guide.docx
@@ -43,8 +43,32 @@
       </w:r>
     </w:p>
     <w:p>
-      <w:r>
-        <w:t>The next selections of drivers are the device drivers for the device that you are using with the project. If your project is the Kinect then the Kinect driver package needs to be installed. In the Kinect drivers folder the installer exe’s are supplied. If you are using the Razer Hydra or the Le</w:t>
+      <w:pPr>
+        <w:pStyle w:val="Heading3"/>
+      </w:pPr>
+      <w:r>
+        <w:t>Step 2</w:t>
+      </w:r>
+    </w:p>
+    <w:p>
+      <w:r>
+        <w:t xml:space="preserve">The next selections of drivers are the device drivers for the device that you are using with the project. If your project is the Kinect then the Kinect driver package needs to be installed. In the Kinect drivers folder the installer </w:t>
+      </w:r>
+      <w:proofErr w:type="spellStart"/>
+      <w:r>
+        <w:t>exe’s</w:t>
+      </w:r>
+      <w:proofErr w:type="spellEnd"/>
+      <w:r>
+        <w:t xml:space="preserve"> are supplied. If you are using the </w:t>
+      </w:r>
+      <w:proofErr w:type="spellStart"/>
+      <w:r>
+        <w:t>Razer</w:t>
+      </w:r>
+      <w:proofErr w:type="spellEnd"/>
+      <w:r>
+        <w:t xml:space="preserve"> Hydra or the Le</w:t>
       </w:r>
       <w:r>
         <w:t>ap Motion their driver installers are in their respective folders.</w:t>
@@ -55,12 +79,31 @@
         <w:pStyle w:val="Heading3"/>
       </w:pPr>
       <w:r>
-        <w:t>Step 2</w:t>
+        <w:t>Step 3</w:t>
       </w:r>
     </w:p>
     <w:p>
       <w:r>
-        <w:t xml:space="preserve">After the drivers have been installed the </w:t>
+        <w:t>After the</w:t>
+      </w:r>
+      <w:r>
+        <w:t xml:space="preserve"> drivers have been installed your computer should be ready to operate the simulation. You now should have all of the required packages installed for your version of the program and you are now ready to begin.</w:t>
+      </w:r>
+    </w:p>
+    <w:p>
+      <w:pPr>
+        <w:pStyle w:val="Heading3"/>
+      </w:pPr>
+      <w:r>
+        <w:t>Step 4</w:t>
+      </w:r>
+    </w:p>
+    <w:p>
+      <w:r>
+        <w:t>Running the program is the next step. Double click on the</w:t>
+      </w:r>
+      <w:r>
+        <w:t xml:space="preserve"> executable file for the version of the program you are running and you should be taken to our main menu. From the main menu you can perform a small number of options which include profile, help, about and exit. To figure out how to use these menu options look at the user guide for the main menu.</w:t>
       </w:r>
       <w:bookmarkStart w:id="0" w:name="_GoBack"/>
       <w:bookmarkEnd w:id="0"/>

</xml_diff>